<commit_message>
Backup from The last Homework
</commit_message>
<xml_diff>
--- a/InClassAssignments/bin/homework/homework5/Homework5.docx
+++ b/InClassAssignments/bin/homework/homework5/Homework5.docx
@@ -3,15 +3,12 @@
 <w:document xmlns:wpc="http://schemas.microsoft.com/office/word/2010/wordprocessingCanvas" xmlns:mc="http://schemas.openxmlformats.org/markup-compatibility/2006" xmlns:o="urn:schemas-microsoft-com:office:office" xmlns:r="http://schemas.openxmlformats.org/officeDocument/2006/relationships" xmlns:m="http://schemas.openxmlformats.org/officeDocument/2006/math" xmlns:v="urn:schemas-microsoft-com:vml" xmlns:wp14="http://schemas.microsoft.com/office/word/2010/wordprocessingDrawing" xmlns:wp="http://schemas.openxmlformats.org/drawingml/2006/wordprocessingDrawing" xmlns:w10="urn:schemas-microsoft-com:office:word" xmlns:w="http://schemas.openxmlformats.org/wordprocessingml/2006/main" xmlns:w14="http://schemas.microsoft.com/office/word/2010/wordml" xmlns:w15="http://schemas.microsoft.com/office/word/2012/wordml" xmlns:wpg="http://schemas.microsoft.com/office/word/2010/wordprocessingGroup" xmlns:wpi="http://schemas.microsoft.com/office/word/2010/wordprocessingInk" xmlns:wne="http://schemas.microsoft.com/office/word/2006/wordml" xmlns:wps="http://schemas.microsoft.com/office/word/2010/wordprocessingShape" mc:Ignorable="w14 w15 wp14">
   <w:body>
     <w:p>
-      <w:bookmarkStart w:id="0" w:name="_GoBack"/>
-      <w:bookmarkEnd w:id="0"/>
       <w:r>
         <w:t xml:space="preserve">ITEC </w:t>
       </w:r>
       <w:r>
         <w:t>3150, Homework #</w:t>
       </w:r>
-      <w:proofErr w:type="gramStart"/>
       <w:r>
         <w:t>5</w:t>
       </w:r>
@@ -22,11 +19,7 @@
         <w:t xml:space="preserve"> </w:t>
       </w:r>
       <w:r>
-        <w:t>-</w:t>
-      </w:r>
-      <w:proofErr w:type="gramEnd"/>
-      <w:r>
-        <w:t xml:space="preserve"> JavaFX + File I/O + </w:t>
+        <w:t xml:space="preserve">- JavaFX + File I/O + </w:t>
       </w:r>
       <w:proofErr w:type="spellStart"/>
       <w:r>
@@ -305,11 +298,9 @@
             <w:tcW w:w="7465" w:type="dxa"/>
           </w:tcPr>
           <w:p>
-            <w:proofErr w:type="spellStart"/>
             <w:r>
               <w:t>Color.BLUE</w:t>
             </w:r>
-            <w:proofErr w:type="spellEnd"/>
           </w:p>
         </w:tc>
       </w:tr>
@@ -550,7 +541,6 @@
         <w:rPr>
           <w:noProof/>
         </w:rPr>
-        <w:lastRenderedPageBreak/>
         <w:drawing>
           <wp:inline distT="0" distB="0" distL="0" distR="0" wp14:anchorId="20041CDD" wp14:editId="58D4130A">
             <wp:extent cx="5867400" cy="1981200"/>

</xml_diff>